<commit_message>
update footnote/revision document in render test; add endnote document in render test;
</commit_message>
<xml_diff>
--- a/tests/render-test/footnote/document.docx
+++ b/tests/render-test/footnote/document.docx
@@ -4,6 +4,1120 @@
   <w:body>
     <w:p>
       <w:pPr>
+        <w:pStyle w:val="af3"/>
+        <w:shd w:val="clear" w:color="auto" w:fill="FFFFFF"/>
+        <w:spacing w:before="0" w:beforeAutospacing="0" w:after="0" w:afterAutospacing="0"/>
+        <w:rPr>
+          <w:rFonts w:ascii="Segoe UI" w:hAnsi="Segoe UI" w:cs="Segoe UI"/>
+          <w:color w:val="161616"/>
+        </w:rPr>
+      </w:pPr>
+      <w:r>
+        <w:rPr>
+          <w:rFonts w:ascii="Segoe UI" w:hAnsi="Segoe UI" w:cs="Segoe UI"/>
+          <w:color w:val="161616"/>
+        </w:rPr>
+        <w:t>Document Footnotes.</w:t>
+      </w:r>
+      <w:r>
+        <w:rPr>
+          <w:rStyle w:val="af2"/>
+          <w:rFonts w:ascii="Segoe UI" w:hAnsi="Segoe UI" w:cs="Segoe UI"/>
+          <w:color w:val="161616"/>
+        </w:rPr>
+        <w:footnoteReference w:id="1"/>
+      </w:r>
+    </w:p>
+    <w:p>
+      <w:pPr>
+        <w:pStyle w:val="af3"/>
+        <w:shd w:val="clear" w:color="auto" w:fill="FFFFFF"/>
+        <w:rPr>
+          <w:rFonts w:ascii="Segoe UI" w:hAnsi="Segoe UI" w:cs="Segoe UI"/>
+          <w:color w:val="161616"/>
+        </w:rPr>
+      </w:pPr>
+      <w:r>
+        <w:rPr>
+          <w:rFonts w:ascii="Segoe UI" w:hAnsi="Segoe UI" w:cs="Segoe UI"/>
+          <w:color w:val="161616"/>
+        </w:rPr>
+        <w:t>This class is available in Office 2007 and above.</w:t>
+      </w:r>
+    </w:p>
+    <w:p>
+      <w:pPr>
+        <w:pStyle w:val="af3"/>
+        <w:shd w:val="clear" w:color="auto" w:fill="FFFFFF"/>
+        <w:rPr>
+          <w:rFonts w:ascii="Segoe UI" w:hAnsi="Segoe UI" w:cs="Segoe UI"/>
+          <w:color w:val="161616"/>
+        </w:rPr>
+      </w:pPr>
+      <w:r>
+        <w:rPr>
+          <w:rFonts w:ascii="Segoe UI" w:hAnsi="Segoe UI" w:cs="Segoe UI"/>
+          <w:color w:val="161616"/>
+        </w:rPr>
+        <w:t xml:space="preserve">When the object is serialized out as xml, it's qualified name is </w:t>
+      </w:r>
+      <w:proofErr w:type="gramStart"/>
+      <w:r>
+        <w:rPr>
+          <w:rFonts w:ascii="Segoe UI" w:hAnsi="Segoe UI" w:cs="Segoe UI"/>
+          <w:color w:val="161616"/>
+        </w:rPr>
+        <w:t>w:footnotes</w:t>
+      </w:r>
+      <w:proofErr w:type="gramEnd"/>
+      <w:r>
+        <w:rPr>
+          <w:rFonts w:ascii="Segoe UI" w:hAnsi="Segoe UI" w:cs="Segoe UI"/>
+          <w:color w:val="161616"/>
+        </w:rPr>
+        <w:t>.</w:t>
+      </w:r>
+    </w:p>
+    <w:p>
+      <w:pPr>
+        <w:pStyle w:val="af3"/>
+        <w:shd w:val="clear" w:color="auto" w:fill="FFFFFF"/>
+        <w:rPr>
+          <w:rFonts w:ascii="Segoe UI" w:hAnsi="Segoe UI" w:cs="Segoe UI"/>
+          <w:color w:val="161616"/>
+        </w:rPr>
+      </w:pPr>
+    </w:p>
+    <w:p>
+      <w:pPr>
+        <w:pStyle w:val="af3"/>
+        <w:shd w:val="clear" w:color="auto" w:fill="FFFFFF"/>
+        <w:rPr>
+          <w:rFonts w:ascii="Segoe UI" w:hAnsi="Segoe UI" w:cs="Segoe UI"/>
+          <w:color w:val="FF0000"/>
+        </w:rPr>
+      </w:pPr>
+      <w:r>
+        <w:rPr>
+          <w:rStyle w:val="af4"/>
+          <w:rFonts w:ascii="Segoe UI" w:hAnsi="Segoe UI" w:cs="Segoe UI"/>
+          <w:color w:val="FF0000"/>
+          <w:shd w:val="clear" w:color="auto" w:fill="FFFFFF"/>
+        </w:rPr>
+        <w:t>footnotes (Document Footnotes)</w:t>
+      </w:r>
+      <w:r>
+        <w:rPr>
+          <w:rStyle w:val="af2"/>
+          <w:rFonts w:ascii="Segoe UI" w:hAnsi="Segoe UI" w:cs="Segoe UI"/>
+          <w:b/>
+          <w:bCs/>
+          <w:color w:val="FF0000"/>
+          <w:shd w:val="clear" w:color="auto" w:fill="FFFFFF"/>
+        </w:rPr>
+        <w:footnoteReference w:id="2"/>
+      </w:r>
+    </w:p>
+    <w:p>
+      <w:pPr>
+        <w:spacing w:line="276" w:lineRule="auto"/>
+        <w:rPr>
+          <w:rFonts w:ascii="Segoe UI" w:hAnsi="Segoe UI" w:cs="Segoe UI"/>
+          <w:color w:val="161616"/>
+          <w:shd w:val="clear" w:color="auto" w:fill="FFFFFF"/>
+        </w:rPr>
+      </w:pPr>
+      <w:r>
+        <w:rPr>
+          <w:rFonts w:ascii="Segoe UI" w:hAnsi="Segoe UI" w:cs="Segoe UI"/>
+          <w:color w:val="161616"/>
+          <w:shd w:val="clear" w:color="auto" w:fill="FFFFFF"/>
+        </w:rPr>
+        <w:t>This element specifies the set of all footnotes in the document, including footnote separators and continuation notices. This element is the root node for the Footnotes part.</w:t>
+      </w:r>
+    </w:p>
+    <w:p>
+      <w:pPr>
+        <w:spacing w:line="276" w:lineRule="auto"/>
+        <w:rPr>
+          <w:rFonts w:ascii="Segoe UI" w:hAnsi="Segoe UI" w:cs="Segoe UI"/>
+          <w:color w:val="161616"/>
+          <w:shd w:val="clear" w:color="auto" w:fill="FFFFFF"/>
+        </w:rPr>
+      </w:pPr>
+    </w:p>
+    <w:p>
+      <w:pPr>
+        <w:spacing w:line="276" w:lineRule="auto"/>
+        <w:rPr>
+          <w:rFonts w:ascii="Segoe UI" w:hAnsi="Segoe UI" w:cs="Segoe UI"/>
+          <w:color w:val="161616"/>
+          <w:shd w:val="clear" w:color="auto" w:fill="FFFFFF"/>
+        </w:rPr>
+      </w:pPr>
+      <w:r>
+        <w:rPr>
+          <w:rFonts w:ascii="Segoe UI" w:hAnsi="Segoe UI" w:cs="Segoe UI"/>
+          <w:color w:val="161616"/>
+          <w:shd w:val="clear" w:color="auto" w:fill="FFFFFF"/>
+        </w:rPr>
+        <w:t>[</w:t>
+      </w:r>
+      <w:r>
+        <w:rPr>
+          <w:rStyle w:val="af5"/>
+          <w:rFonts w:ascii="Segoe UI" w:hAnsi="Segoe UI" w:cs="Segoe UI"/>
+          <w:color w:val="161616"/>
+          <w:shd w:val="clear" w:color="auto" w:fill="FFFFFF"/>
+        </w:rPr>
+        <w:t>Example</w:t>
+      </w:r>
+      <w:r>
+        <w:rPr>
+          <w:rFonts w:ascii="Segoe UI" w:hAnsi="Segoe UI" w:cs="Segoe UI"/>
+          <w:color w:val="161616"/>
+          <w:shd w:val="clear" w:color="auto" w:fill="FFFFFF"/>
+        </w:rPr>
+        <w:t>: Consider the following example of the contents of the footnotes part:</w:t>
+      </w:r>
+    </w:p>
+    <w:p>
+      <w:pPr>
+        <w:spacing w:line="276" w:lineRule="auto"/>
+        <w:rPr>
+          <w:rFonts w:ascii="Segoe UI" w:hAnsi="Segoe UI" w:cs="Segoe UI"/>
+          <w:color w:val="161616"/>
+          <w:shd w:val="clear" w:color="auto" w:fill="FFFFFF"/>
+        </w:rPr>
+      </w:pPr>
+    </w:p>
+    <w:p>
+      <w:pPr>
+        <w:spacing w:line="276" w:lineRule="auto"/>
+        <w:rPr>
+          <w:rFonts w:ascii="Consolas" w:eastAsia="宋体" w:hAnsi="Consolas" w:cs="宋体"/>
+          <w:color w:val="161616"/>
+          <w:kern w:val="0"/>
+          <w:sz w:val="21"/>
+          <w:szCs w:val="21"/>
+          <w:shd w:val="clear" w:color="auto" w:fill="F2F2F2"/>
+          <w:lang w:val="en-US" w:bidi="ar-SA"/>
+        </w:rPr>
+      </w:pPr>
+      <w:r>
+        <w:rPr>
+          <w:rFonts w:ascii="Consolas" w:eastAsia="宋体" w:hAnsi="Consolas" w:cs="宋体"/>
+          <w:color w:val="0101FD"/>
+          <w:kern w:val="0"/>
+          <w:sz w:val="21"/>
+          <w:szCs w:val="21"/>
+          <w:shd w:val="clear" w:color="auto" w:fill="F2F2F2"/>
+          <w:lang w:val="en-US" w:bidi="ar-SA"/>
+        </w:rPr>
+        <w:t>&lt;</w:t>
+      </w:r>
+      <w:proofErr w:type="gramStart"/>
+      <w:r>
+        <w:rPr>
+          <w:rFonts w:ascii="Consolas" w:eastAsia="宋体" w:hAnsi="Consolas" w:cs="宋体"/>
+          <w:color w:val="0101FD"/>
+          <w:kern w:val="0"/>
+          <w:sz w:val="21"/>
+          <w:szCs w:val="21"/>
+          <w:shd w:val="clear" w:color="auto" w:fill="F2F2F2"/>
+          <w:lang w:val="en-US" w:bidi="ar-SA"/>
+        </w:rPr>
+        <w:t>w:footnotes</w:t>
+      </w:r>
+      <w:proofErr w:type="gramEnd"/>
+      <w:r>
+        <w:rPr>
+          <w:rFonts w:ascii="Consolas" w:eastAsia="宋体" w:hAnsi="Consolas" w:cs="宋体"/>
+          <w:color w:val="0101FD"/>
+          <w:kern w:val="0"/>
+          <w:sz w:val="21"/>
+          <w:szCs w:val="21"/>
+          <w:shd w:val="clear" w:color="auto" w:fill="F2F2F2"/>
+          <w:lang w:val="en-US" w:bidi="ar-SA"/>
+        </w:rPr>
+        <w:t>&gt;</w:t>
+      </w:r>
+      <w:r>
+        <w:rPr>
+          <w:rFonts w:ascii="Consolas" w:eastAsia="宋体" w:hAnsi="Consolas" w:cs="宋体"/>
+          <w:color w:val="161616"/>
+          <w:kern w:val="0"/>
+          <w:sz w:val="21"/>
+          <w:szCs w:val="21"/>
+          <w:shd w:val="clear" w:color="auto" w:fill="F2F2F2"/>
+          <w:lang w:val="en-US" w:bidi="ar-SA"/>
+        </w:rPr>
+        <w:t xml:space="preserve">  </w:t>
+      </w:r>
+    </w:p>
+    <w:p>
+      <w:pPr>
+        <w:spacing w:line="276" w:lineRule="auto"/>
+        <w:rPr>
+          <w:rFonts w:ascii="Consolas" w:eastAsia="宋体" w:hAnsi="Consolas" w:cs="宋体"/>
+          <w:color w:val="161616"/>
+          <w:kern w:val="0"/>
+          <w:sz w:val="21"/>
+          <w:szCs w:val="21"/>
+          <w:shd w:val="clear" w:color="auto" w:fill="F2F2F2"/>
+          <w:lang w:val="en-US" w:bidi="ar-SA"/>
+        </w:rPr>
+      </w:pPr>
+      <w:r>
+        <w:rPr>
+          <w:rFonts w:ascii="Consolas" w:eastAsia="宋体" w:hAnsi="Consolas" w:cs="宋体"/>
+          <w:color w:val="161616"/>
+          <w:kern w:val="0"/>
+          <w:sz w:val="21"/>
+          <w:szCs w:val="21"/>
+          <w:shd w:val="clear" w:color="auto" w:fill="F2F2F2"/>
+          <w:lang w:val="en-US" w:bidi="ar-SA"/>
+        </w:rPr>
+        <w:t xml:space="preserve">  </w:t>
+      </w:r>
+      <w:r>
+        <w:rPr>
+          <w:rFonts w:ascii="Consolas" w:eastAsia="宋体" w:hAnsi="Consolas" w:cs="宋体"/>
+          <w:color w:val="0101FD"/>
+          <w:kern w:val="0"/>
+          <w:sz w:val="21"/>
+          <w:szCs w:val="21"/>
+          <w:shd w:val="clear" w:color="auto" w:fill="F2F2F2"/>
+          <w:lang w:val="en-US" w:bidi="ar-SA"/>
+        </w:rPr>
+        <w:t>&lt;</w:t>
+      </w:r>
+      <w:proofErr w:type="gramStart"/>
+      <w:r>
+        <w:rPr>
+          <w:rFonts w:ascii="Consolas" w:eastAsia="宋体" w:hAnsi="Consolas" w:cs="宋体"/>
+          <w:color w:val="0101FD"/>
+          <w:kern w:val="0"/>
+          <w:sz w:val="21"/>
+          <w:szCs w:val="21"/>
+          <w:shd w:val="clear" w:color="auto" w:fill="F2F2F2"/>
+          <w:lang w:val="en-US" w:bidi="ar-SA"/>
+        </w:rPr>
+        <w:t>w:footnote</w:t>
+      </w:r>
+      <w:proofErr w:type="gramEnd"/>
+      <w:r>
+        <w:rPr>
+          <w:rFonts w:ascii="Consolas" w:eastAsia="宋体" w:hAnsi="Consolas" w:cs="宋体"/>
+          <w:color w:val="0101FD"/>
+          <w:kern w:val="0"/>
+          <w:sz w:val="21"/>
+          <w:szCs w:val="21"/>
+          <w:shd w:val="clear" w:color="auto" w:fill="F2F2F2"/>
+          <w:lang w:val="en-US" w:bidi="ar-SA"/>
+        </w:rPr>
+        <w:t xml:space="preserve"> </w:t>
+      </w:r>
+      <w:r>
+        <w:rPr>
+          <w:rFonts w:ascii="Consolas" w:eastAsia="宋体" w:hAnsi="Consolas" w:cs="宋体"/>
+          <w:color w:val="0451A5"/>
+          <w:kern w:val="0"/>
+          <w:sz w:val="21"/>
+          <w:szCs w:val="21"/>
+          <w:shd w:val="clear" w:color="auto" w:fill="F2F2F2"/>
+          <w:lang w:val="en-US" w:bidi="ar-SA"/>
+        </w:rPr>
+        <w:t>w:type</w:t>
+      </w:r>
+      <w:r>
+        <w:rPr>
+          <w:rFonts w:ascii="Consolas" w:eastAsia="宋体" w:hAnsi="Consolas" w:cs="宋体"/>
+          <w:color w:val="0101FD"/>
+          <w:kern w:val="0"/>
+          <w:sz w:val="21"/>
+          <w:szCs w:val="21"/>
+          <w:shd w:val="clear" w:color="auto" w:fill="F2F2F2"/>
+          <w:lang w:val="en-US" w:bidi="ar-SA"/>
+        </w:rPr>
+        <w:t>=</w:t>
+      </w:r>
+      <w:r>
+        <w:rPr>
+          <w:rFonts w:ascii="Consolas" w:eastAsia="宋体" w:hAnsi="Consolas" w:cs="宋体"/>
+          <w:color w:val="A31515"/>
+          <w:kern w:val="0"/>
+          <w:sz w:val="21"/>
+          <w:szCs w:val="21"/>
+          <w:shd w:val="clear" w:color="auto" w:fill="F2F2F2"/>
+          <w:lang w:val="en-US" w:bidi="ar-SA"/>
+        </w:rPr>
+        <w:t>"separator"</w:t>
+      </w:r>
+      <w:r>
+        <w:rPr>
+          <w:rFonts w:ascii="Consolas" w:eastAsia="宋体" w:hAnsi="Consolas" w:cs="宋体"/>
+          <w:color w:val="0101FD"/>
+          <w:kern w:val="0"/>
+          <w:sz w:val="21"/>
+          <w:szCs w:val="21"/>
+          <w:shd w:val="clear" w:color="auto" w:fill="F2F2F2"/>
+          <w:lang w:val="en-US" w:bidi="ar-SA"/>
+        </w:rPr>
+        <w:t xml:space="preserve"> </w:t>
+      </w:r>
+      <w:r>
+        <w:rPr>
+          <w:rFonts w:ascii="Consolas" w:eastAsia="宋体" w:hAnsi="Consolas" w:cs="宋体"/>
+          <w:color w:val="0451A5"/>
+          <w:kern w:val="0"/>
+          <w:sz w:val="21"/>
+          <w:szCs w:val="21"/>
+          <w:shd w:val="clear" w:color="auto" w:fill="F2F2F2"/>
+          <w:lang w:val="en-US" w:bidi="ar-SA"/>
+        </w:rPr>
+        <w:t>w:id</w:t>
+      </w:r>
+      <w:r>
+        <w:rPr>
+          <w:rFonts w:ascii="Consolas" w:eastAsia="宋体" w:hAnsi="Consolas" w:cs="宋体"/>
+          <w:color w:val="0101FD"/>
+          <w:kern w:val="0"/>
+          <w:sz w:val="21"/>
+          <w:szCs w:val="21"/>
+          <w:shd w:val="clear" w:color="auto" w:fill="F2F2F2"/>
+          <w:lang w:val="en-US" w:bidi="ar-SA"/>
+        </w:rPr>
+        <w:t>=</w:t>
+      </w:r>
+      <w:r>
+        <w:rPr>
+          <w:rFonts w:ascii="Consolas" w:eastAsia="宋体" w:hAnsi="Consolas" w:cs="宋体"/>
+          <w:color w:val="A31515"/>
+          <w:kern w:val="0"/>
+          <w:sz w:val="21"/>
+          <w:szCs w:val="21"/>
+          <w:shd w:val="clear" w:color="auto" w:fill="F2F2F2"/>
+          <w:lang w:val="en-US" w:bidi="ar-SA"/>
+        </w:rPr>
+        <w:t>"0"</w:t>
+      </w:r>
+      <w:r>
+        <w:rPr>
+          <w:rFonts w:ascii="Consolas" w:eastAsia="宋体" w:hAnsi="Consolas" w:cs="宋体"/>
+          <w:color w:val="0101FD"/>
+          <w:kern w:val="0"/>
+          <w:sz w:val="21"/>
+          <w:szCs w:val="21"/>
+          <w:shd w:val="clear" w:color="auto" w:fill="F2F2F2"/>
+          <w:lang w:val="en-US" w:bidi="ar-SA"/>
+        </w:rPr>
+        <w:t>&gt;</w:t>
+      </w:r>
+      <w:r>
+        <w:rPr>
+          <w:rFonts w:ascii="Consolas" w:eastAsia="宋体" w:hAnsi="Consolas" w:cs="宋体"/>
+          <w:color w:val="161616"/>
+          <w:kern w:val="0"/>
+          <w:sz w:val="21"/>
+          <w:szCs w:val="21"/>
+          <w:shd w:val="clear" w:color="auto" w:fill="F2F2F2"/>
+          <w:lang w:val="en-US" w:bidi="ar-SA"/>
+        </w:rPr>
+        <w:t xml:space="preserve">  </w:t>
+      </w:r>
+    </w:p>
+    <w:p>
+      <w:pPr>
+        <w:spacing w:line="276" w:lineRule="auto"/>
+        <w:rPr>
+          <w:rFonts w:ascii="Consolas" w:eastAsia="宋体" w:hAnsi="Consolas" w:cs="宋体"/>
+          <w:color w:val="0101FD"/>
+          <w:kern w:val="0"/>
+          <w:sz w:val="21"/>
+          <w:szCs w:val="21"/>
+          <w:shd w:val="clear" w:color="auto" w:fill="F2F2F2"/>
+          <w:lang w:val="en-US" w:bidi="ar-SA"/>
+        </w:rPr>
+      </w:pPr>
+      <w:r>
+        <w:rPr>
+          <w:rFonts w:ascii="Consolas" w:eastAsia="宋体" w:hAnsi="Consolas" w:cs="宋体"/>
+          <w:color w:val="161616"/>
+          <w:kern w:val="0"/>
+          <w:sz w:val="21"/>
+          <w:szCs w:val="21"/>
+          <w:shd w:val="clear" w:color="auto" w:fill="F2F2F2"/>
+          <w:lang w:val="en-US" w:bidi="ar-SA"/>
+        </w:rPr>
+        <w:t xml:space="preserve">  </w:t>
+      </w:r>
+      <w:r>
+        <w:rPr>
+          <w:rFonts w:ascii="Consolas" w:eastAsia="宋体" w:hAnsi="Consolas" w:cs="宋体"/>
+          <w:color w:val="0101FD"/>
+          <w:kern w:val="0"/>
+          <w:sz w:val="21"/>
+          <w:szCs w:val="21"/>
+          <w:shd w:val="clear" w:color="auto" w:fill="F2F2F2"/>
+          <w:lang w:val="en-US" w:bidi="ar-SA"/>
+        </w:rPr>
+        <w:t>&lt;/</w:t>
+      </w:r>
+      <w:proofErr w:type="gramStart"/>
+      <w:r>
+        <w:rPr>
+          <w:rFonts w:ascii="Consolas" w:eastAsia="宋体" w:hAnsi="Consolas" w:cs="宋体"/>
+          <w:color w:val="0101FD"/>
+          <w:kern w:val="0"/>
+          <w:sz w:val="21"/>
+          <w:szCs w:val="21"/>
+          <w:shd w:val="clear" w:color="auto" w:fill="F2F2F2"/>
+          <w:lang w:val="en-US" w:bidi="ar-SA"/>
+        </w:rPr>
+        <w:t>w:</w:t>
+      </w:r>
+      <w:r>
+        <w:rPr>
+          <w:rFonts w:ascii="Consolas" w:eastAsia="宋体" w:hAnsi="Consolas" w:cs="宋体"/>
+          <w:color w:val="0451A5"/>
+          <w:kern w:val="0"/>
+          <w:sz w:val="21"/>
+          <w:szCs w:val="21"/>
+          <w:shd w:val="clear" w:color="auto" w:fill="F2F2F2"/>
+          <w:lang w:val="en-US" w:bidi="ar-SA"/>
+        </w:rPr>
+        <w:t>footnote</w:t>
+      </w:r>
+      <w:proofErr w:type="gramEnd"/>
+      <w:r>
+        <w:rPr>
+          <w:rFonts w:ascii="Consolas" w:eastAsia="宋体" w:hAnsi="Consolas" w:cs="宋体"/>
+          <w:color w:val="0101FD"/>
+          <w:kern w:val="0"/>
+          <w:sz w:val="21"/>
+          <w:szCs w:val="21"/>
+          <w:shd w:val="clear" w:color="auto" w:fill="F2F2F2"/>
+          <w:lang w:val="en-US" w:bidi="ar-SA"/>
+        </w:rPr>
+        <w:t xml:space="preserve"> &gt;</w:t>
+      </w:r>
+      <w:r>
+        <w:rPr>
+          <w:rFonts w:ascii="Consolas" w:eastAsia="宋体" w:hAnsi="Consolas" w:cs="宋体"/>
+          <w:color w:val="161616"/>
+          <w:kern w:val="0"/>
+          <w:sz w:val="21"/>
+          <w:szCs w:val="21"/>
+          <w:shd w:val="clear" w:color="auto" w:fill="F2F2F2"/>
+          <w:lang w:val="en-US" w:bidi="ar-SA"/>
+        </w:rPr>
+        <w:t xml:space="preserve">  </w:t>
+      </w:r>
+    </w:p>
+    <w:p>
+      <w:pPr>
+        <w:spacing w:line="276" w:lineRule="auto"/>
+        <w:rPr>
+          <w:rFonts w:ascii="Consolas" w:eastAsia="宋体" w:hAnsi="Consolas" w:cs="宋体"/>
+          <w:color w:val="161616"/>
+          <w:kern w:val="0"/>
+          <w:sz w:val="21"/>
+          <w:szCs w:val="21"/>
+          <w:shd w:val="clear" w:color="auto" w:fill="F2F2F2"/>
+          <w:lang w:val="en-US" w:bidi="ar-SA"/>
+        </w:rPr>
+      </w:pPr>
+      <w:r>
+        <w:rPr>
+          <w:rFonts w:ascii="Consolas" w:eastAsia="宋体" w:hAnsi="Consolas" w:cs="宋体"/>
+          <w:color w:val="161616"/>
+          <w:kern w:val="0"/>
+          <w:sz w:val="21"/>
+          <w:szCs w:val="21"/>
+          <w:shd w:val="clear" w:color="auto" w:fill="F2F2F2"/>
+          <w:lang w:val="en-US" w:bidi="ar-SA"/>
+        </w:rPr>
+        <w:t xml:space="preserve">  </w:t>
+      </w:r>
+      <w:r>
+        <w:rPr>
+          <w:rFonts w:ascii="Consolas" w:eastAsia="宋体" w:hAnsi="Consolas" w:cs="宋体"/>
+          <w:color w:val="0101FD"/>
+          <w:kern w:val="0"/>
+          <w:sz w:val="21"/>
+          <w:szCs w:val="21"/>
+          <w:shd w:val="clear" w:color="auto" w:fill="F2F2F2"/>
+          <w:lang w:val="en-US" w:bidi="ar-SA"/>
+        </w:rPr>
+        <w:t>&lt;</w:t>
+      </w:r>
+      <w:proofErr w:type="gramStart"/>
+      <w:r>
+        <w:rPr>
+          <w:rFonts w:ascii="Consolas" w:eastAsia="宋体" w:hAnsi="Consolas" w:cs="宋体"/>
+          <w:color w:val="0101FD"/>
+          <w:kern w:val="0"/>
+          <w:sz w:val="21"/>
+          <w:szCs w:val="21"/>
+          <w:shd w:val="clear" w:color="auto" w:fill="F2F2F2"/>
+          <w:lang w:val="en-US" w:bidi="ar-SA"/>
+        </w:rPr>
+        <w:t>w:footnote</w:t>
+      </w:r>
+      <w:proofErr w:type="gramEnd"/>
+      <w:r>
+        <w:rPr>
+          <w:rFonts w:ascii="Consolas" w:eastAsia="宋体" w:hAnsi="Consolas" w:cs="宋体"/>
+          <w:color w:val="0101FD"/>
+          <w:kern w:val="0"/>
+          <w:sz w:val="21"/>
+          <w:szCs w:val="21"/>
+          <w:shd w:val="clear" w:color="auto" w:fill="F2F2F2"/>
+          <w:lang w:val="en-US" w:bidi="ar-SA"/>
+        </w:rPr>
+        <w:t xml:space="preserve"> </w:t>
+      </w:r>
+      <w:r>
+        <w:rPr>
+          <w:rFonts w:ascii="Consolas" w:eastAsia="宋体" w:hAnsi="Consolas" w:cs="宋体"/>
+          <w:color w:val="0451A5"/>
+          <w:kern w:val="0"/>
+          <w:sz w:val="21"/>
+          <w:szCs w:val="21"/>
+          <w:shd w:val="clear" w:color="auto" w:fill="F2F2F2"/>
+          <w:lang w:val="en-US" w:bidi="ar-SA"/>
+        </w:rPr>
+        <w:t>w:type</w:t>
+      </w:r>
+      <w:r>
+        <w:rPr>
+          <w:rFonts w:ascii="Consolas" w:eastAsia="宋体" w:hAnsi="Consolas" w:cs="宋体"/>
+          <w:color w:val="0101FD"/>
+          <w:kern w:val="0"/>
+          <w:sz w:val="21"/>
+          <w:szCs w:val="21"/>
+          <w:shd w:val="clear" w:color="auto" w:fill="F2F2F2"/>
+          <w:lang w:val="en-US" w:bidi="ar-SA"/>
+        </w:rPr>
+        <w:t>=</w:t>
+      </w:r>
+      <w:r>
+        <w:rPr>
+          <w:rFonts w:ascii="Consolas" w:eastAsia="宋体" w:hAnsi="Consolas" w:cs="宋体"/>
+          <w:color w:val="A31515"/>
+          <w:kern w:val="0"/>
+          <w:sz w:val="21"/>
+          <w:szCs w:val="21"/>
+          <w:shd w:val="clear" w:color="auto" w:fill="F2F2F2"/>
+          <w:lang w:val="en-US" w:bidi="ar-SA"/>
+        </w:rPr>
+        <w:t>"continuationSeparator"</w:t>
+      </w:r>
+      <w:r>
+        <w:rPr>
+          <w:rFonts w:ascii="Consolas" w:eastAsia="宋体" w:hAnsi="Consolas" w:cs="宋体"/>
+          <w:color w:val="0101FD"/>
+          <w:kern w:val="0"/>
+          <w:sz w:val="21"/>
+          <w:szCs w:val="21"/>
+          <w:shd w:val="clear" w:color="auto" w:fill="F2F2F2"/>
+          <w:lang w:val="en-US" w:bidi="ar-SA"/>
+        </w:rPr>
+        <w:t xml:space="preserve"> </w:t>
+      </w:r>
+      <w:r>
+        <w:rPr>
+          <w:rFonts w:ascii="Consolas" w:eastAsia="宋体" w:hAnsi="Consolas" w:cs="宋体"/>
+          <w:color w:val="0451A5"/>
+          <w:kern w:val="0"/>
+          <w:sz w:val="21"/>
+          <w:szCs w:val="21"/>
+          <w:shd w:val="clear" w:color="auto" w:fill="F2F2F2"/>
+          <w:lang w:val="en-US" w:bidi="ar-SA"/>
+        </w:rPr>
+        <w:t>w:id</w:t>
+      </w:r>
+      <w:r>
+        <w:rPr>
+          <w:rFonts w:ascii="Consolas" w:eastAsia="宋体" w:hAnsi="Consolas" w:cs="宋体"/>
+          <w:color w:val="0101FD"/>
+          <w:kern w:val="0"/>
+          <w:sz w:val="21"/>
+          <w:szCs w:val="21"/>
+          <w:shd w:val="clear" w:color="auto" w:fill="F2F2F2"/>
+          <w:lang w:val="en-US" w:bidi="ar-SA"/>
+        </w:rPr>
+        <w:t>=</w:t>
+      </w:r>
+      <w:r>
+        <w:rPr>
+          <w:rFonts w:ascii="Consolas" w:eastAsia="宋体" w:hAnsi="Consolas" w:cs="宋体"/>
+          <w:color w:val="A31515"/>
+          <w:kern w:val="0"/>
+          <w:sz w:val="21"/>
+          <w:szCs w:val="21"/>
+          <w:shd w:val="clear" w:color="auto" w:fill="F2F2F2"/>
+          <w:lang w:val="en-US" w:bidi="ar-SA"/>
+        </w:rPr>
+        <w:t>"1"</w:t>
+      </w:r>
+      <w:r>
+        <w:rPr>
+          <w:rFonts w:ascii="Consolas" w:eastAsia="宋体" w:hAnsi="Consolas" w:cs="宋体"/>
+          <w:color w:val="0101FD"/>
+          <w:kern w:val="0"/>
+          <w:sz w:val="21"/>
+          <w:szCs w:val="21"/>
+          <w:shd w:val="clear" w:color="auto" w:fill="F2F2F2"/>
+          <w:lang w:val="en-US" w:bidi="ar-SA"/>
+        </w:rPr>
+        <w:t>&gt;</w:t>
+      </w:r>
+      <w:r>
+        <w:rPr>
+          <w:rFonts w:ascii="Consolas" w:eastAsia="宋体" w:hAnsi="Consolas" w:cs="宋体"/>
+          <w:color w:val="161616"/>
+          <w:kern w:val="0"/>
+          <w:sz w:val="21"/>
+          <w:szCs w:val="21"/>
+          <w:shd w:val="clear" w:color="auto" w:fill="F2F2F2"/>
+          <w:lang w:val="en-US" w:bidi="ar-SA"/>
+        </w:rPr>
+        <w:t xml:space="preserve">  </w:t>
+      </w:r>
+    </w:p>
+    <w:p>
+      <w:pPr>
+        <w:spacing w:line="276" w:lineRule="auto"/>
+        <w:rPr>
+          <w:rFonts w:ascii="Consolas" w:eastAsia="宋体" w:hAnsi="Consolas" w:cs="宋体"/>
+          <w:color w:val="0101FD"/>
+          <w:kern w:val="0"/>
+          <w:sz w:val="21"/>
+          <w:szCs w:val="21"/>
+          <w:shd w:val="clear" w:color="auto" w:fill="F2F2F2"/>
+          <w:lang w:val="en-US" w:bidi="ar-SA"/>
+        </w:rPr>
+      </w:pPr>
+      <w:r>
+        <w:rPr>
+          <w:rFonts w:ascii="Consolas" w:eastAsia="宋体" w:hAnsi="Consolas" w:cs="宋体"/>
+          <w:color w:val="161616"/>
+          <w:kern w:val="0"/>
+          <w:sz w:val="21"/>
+          <w:szCs w:val="21"/>
+          <w:shd w:val="clear" w:color="auto" w:fill="F2F2F2"/>
+          <w:lang w:val="en-US" w:bidi="ar-SA"/>
+        </w:rPr>
+        <w:t xml:space="preserve">  </w:t>
+      </w:r>
+      <w:r>
+        <w:rPr>
+          <w:rFonts w:ascii="Consolas" w:eastAsia="宋体" w:hAnsi="Consolas" w:cs="宋体"/>
+          <w:color w:val="0101FD"/>
+          <w:kern w:val="0"/>
+          <w:sz w:val="21"/>
+          <w:szCs w:val="21"/>
+          <w:shd w:val="clear" w:color="auto" w:fill="F2F2F2"/>
+          <w:lang w:val="en-US" w:bidi="ar-SA"/>
+        </w:rPr>
+        <w:t>&lt;/</w:t>
+      </w:r>
+      <w:proofErr w:type="gramStart"/>
+      <w:r>
+        <w:rPr>
+          <w:rFonts w:ascii="Consolas" w:eastAsia="宋体" w:hAnsi="Consolas" w:cs="宋体"/>
+          <w:color w:val="0101FD"/>
+          <w:kern w:val="0"/>
+          <w:sz w:val="21"/>
+          <w:szCs w:val="21"/>
+          <w:shd w:val="clear" w:color="auto" w:fill="F2F2F2"/>
+          <w:lang w:val="en-US" w:bidi="ar-SA"/>
+        </w:rPr>
+        <w:t>w:</w:t>
+      </w:r>
+      <w:r>
+        <w:rPr>
+          <w:rFonts w:ascii="Consolas" w:eastAsia="宋体" w:hAnsi="Consolas" w:cs="宋体"/>
+          <w:color w:val="0451A5"/>
+          <w:kern w:val="0"/>
+          <w:sz w:val="21"/>
+          <w:szCs w:val="21"/>
+          <w:shd w:val="clear" w:color="auto" w:fill="F2F2F2"/>
+          <w:lang w:val="en-US" w:bidi="ar-SA"/>
+        </w:rPr>
+        <w:t>footnote</w:t>
+      </w:r>
+      <w:proofErr w:type="gramEnd"/>
+      <w:r>
+        <w:rPr>
+          <w:rFonts w:ascii="Consolas" w:eastAsia="宋体" w:hAnsi="Consolas" w:cs="宋体"/>
+          <w:color w:val="0101FD"/>
+          <w:kern w:val="0"/>
+          <w:sz w:val="21"/>
+          <w:szCs w:val="21"/>
+          <w:shd w:val="clear" w:color="auto" w:fill="F2F2F2"/>
+          <w:lang w:val="en-US" w:bidi="ar-SA"/>
+        </w:rPr>
+        <w:t>&gt;</w:t>
+      </w:r>
+      <w:r>
+        <w:rPr>
+          <w:rFonts w:ascii="Consolas" w:eastAsia="宋体" w:hAnsi="Consolas" w:cs="宋体"/>
+          <w:color w:val="161616"/>
+          <w:kern w:val="0"/>
+          <w:sz w:val="21"/>
+          <w:szCs w:val="21"/>
+          <w:shd w:val="clear" w:color="auto" w:fill="F2F2F2"/>
+          <w:lang w:val="en-US" w:bidi="ar-SA"/>
+        </w:rPr>
+        <w:t xml:space="preserve">  </w:t>
+      </w:r>
+    </w:p>
+    <w:p>
+      <w:pPr>
+        <w:spacing w:line="276" w:lineRule="auto"/>
+        <w:rPr>
+          <w:rFonts w:ascii="Consolas" w:eastAsia="宋体" w:hAnsi="Consolas" w:cs="宋体"/>
+          <w:color w:val="161616"/>
+          <w:kern w:val="0"/>
+          <w:sz w:val="21"/>
+          <w:szCs w:val="21"/>
+          <w:shd w:val="clear" w:color="auto" w:fill="F2F2F2"/>
+          <w:lang w:val="en-US" w:bidi="ar-SA"/>
+        </w:rPr>
+      </w:pPr>
+      <w:r>
+        <w:rPr>
+          <w:rFonts w:ascii="Consolas" w:eastAsia="宋体" w:hAnsi="Consolas" w:cs="宋体"/>
+          <w:color w:val="161616"/>
+          <w:kern w:val="0"/>
+          <w:sz w:val="21"/>
+          <w:szCs w:val="21"/>
+          <w:shd w:val="clear" w:color="auto" w:fill="F2F2F2"/>
+          <w:lang w:val="en-US" w:bidi="ar-SA"/>
+        </w:rPr>
+        <w:t xml:space="preserve">  </w:t>
+      </w:r>
+      <w:r>
+        <w:rPr>
+          <w:rFonts w:ascii="Consolas" w:eastAsia="宋体" w:hAnsi="Consolas" w:cs="宋体"/>
+          <w:color w:val="0101FD"/>
+          <w:kern w:val="0"/>
+          <w:sz w:val="21"/>
+          <w:szCs w:val="21"/>
+          <w:shd w:val="clear" w:color="auto" w:fill="F2F2F2"/>
+          <w:lang w:val="en-US" w:bidi="ar-SA"/>
+        </w:rPr>
+        <w:t>&lt;</w:t>
+      </w:r>
+      <w:proofErr w:type="gramStart"/>
+      <w:r>
+        <w:rPr>
+          <w:rFonts w:ascii="Consolas" w:eastAsia="宋体" w:hAnsi="Consolas" w:cs="宋体"/>
+          <w:color w:val="0101FD"/>
+          <w:kern w:val="0"/>
+          <w:sz w:val="21"/>
+          <w:szCs w:val="21"/>
+          <w:shd w:val="clear" w:color="auto" w:fill="F2F2F2"/>
+          <w:lang w:val="en-US" w:bidi="ar-SA"/>
+        </w:rPr>
+        <w:t>w:footnote</w:t>
+      </w:r>
+      <w:proofErr w:type="gramEnd"/>
+      <w:r>
+        <w:rPr>
+          <w:rFonts w:ascii="Consolas" w:eastAsia="宋体" w:hAnsi="Consolas" w:cs="宋体"/>
+          <w:color w:val="0101FD"/>
+          <w:kern w:val="0"/>
+          <w:sz w:val="21"/>
+          <w:szCs w:val="21"/>
+          <w:shd w:val="clear" w:color="auto" w:fill="F2F2F2"/>
+          <w:lang w:val="en-US" w:bidi="ar-SA"/>
+        </w:rPr>
+        <w:t xml:space="preserve"> </w:t>
+      </w:r>
+      <w:r>
+        <w:rPr>
+          <w:rFonts w:ascii="Consolas" w:eastAsia="宋体" w:hAnsi="Consolas" w:cs="宋体"/>
+          <w:color w:val="0451A5"/>
+          <w:kern w:val="0"/>
+          <w:sz w:val="21"/>
+          <w:szCs w:val="21"/>
+          <w:shd w:val="clear" w:color="auto" w:fill="F2F2F2"/>
+          <w:lang w:val="en-US" w:bidi="ar-SA"/>
+        </w:rPr>
+        <w:t>w:id</w:t>
+      </w:r>
+      <w:r>
+        <w:rPr>
+          <w:rFonts w:ascii="Consolas" w:eastAsia="宋体" w:hAnsi="Consolas" w:cs="宋体"/>
+          <w:color w:val="0101FD"/>
+          <w:kern w:val="0"/>
+          <w:sz w:val="21"/>
+          <w:szCs w:val="21"/>
+          <w:shd w:val="clear" w:color="auto" w:fill="F2F2F2"/>
+          <w:lang w:val="en-US" w:bidi="ar-SA"/>
+        </w:rPr>
+        <w:t>=</w:t>
+      </w:r>
+      <w:r>
+        <w:rPr>
+          <w:rFonts w:ascii="Consolas" w:eastAsia="宋体" w:hAnsi="Consolas" w:cs="宋体"/>
+          <w:color w:val="A31515"/>
+          <w:kern w:val="0"/>
+          <w:sz w:val="21"/>
+          <w:szCs w:val="21"/>
+          <w:shd w:val="clear" w:color="auto" w:fill="F2F2F2"/>
+          <w:lang w:val="en-US" w:bidi="ar-SA"/>
+        </w:rPr>
+        <w:t>"2"</w:t>
+      </w:r>
+      <w:r>
+        <w:rPr>
+          <w:rFonts w:ascii="Consolas" w:eastAsia="宋体" w:hAnsi="Consolas" w:cs="宋体"/>
+          <w:color w:val="0101FD"/>
+          <w:kern w:val="0"/>
+          <w:sz w:val="21"/>
+          <w:szCs w:val="21"/>
+          <w:shd w:val="clear" w:color="auto" w:fill="F2F2F2"/>
+          <w:lang w:val="en-US" w:bidi="ar-SA"/>
+        </w:rPr>
+        <w:t>&gt;</w:t>
+      </w:r>
+      <w:r>
+        <w:rPr>
+          <w:rFonts w:ascii="Consolas" w:eastAsia="宋体" w:hAnsi="Consolas" w:cs="宋体"/>
+          <w:color w:val="161616"/>
+          <w:kern w:val="0"/>
+          <w:sz w:val="21"/>
+          <w:szCs w:val="21"/>
+          <w:shd w:val="clear" w:color="auto" w:fill="F2F2F2"/>
+          <w:lang w:val="en-US" w:bidi="ar-SA"/>
+        </w:rPr>
+        <w:t xml:space="preserve">  </w:t>
+      </w:r>
+    </w:p>
+    <w:p>
+      <w:pPr>
+        <w:spacing w:line="276" w:lineRule="auto"/>
+        <w:rPr>
+          <w:rFonts w:ascii="Consolas" w:eastAsia="宋体" w:hAnsi="Consolas" w:cs="宋体"/>
+          <w:color w:val="0101FD"/>
+          <w:kern w:val="0"/>
+          <w:sz w:val="21"/>
+          <w:szCs w:val="21"/>
+          <w:shd w:val="clear" w:color="auto" w:fill="F2F2F2"/>
+          <w:lang w:val="en-US" w:bidi="ar-SA"/>
+        </w:rPr>
+      </w:pPr>
+      <w:r>
+        <w:rPr>
+          <w:rFonts w:ascii="Consolas" w:eastAsia="宋体" w:hAnsi="Consolas" w:cs="宋体"/>
+          <w:color w:val="161616"/>
+          <w:kern w:val="0"/>
+          <w:sz w:val="21"/>
+          <w:szCs w:val="21"/>
+          <w:shd w:val="clear" w:color="auto" w:fill="F2F2F2"/>
+          <w:lang w:val="en-US" w:bidi="ar-SA"/>
+        </w:rPr>
+        <w:t xml:space="preserve">  </w:t>
+      </w:r>
+      <w:r>
+        <w:rPr>
+          <w:rFonts w:ascii="Consolas" w:eastAsia="宋体" w:hAnsi="Consolas" w:cs="宋体"/>
+          <w:color w:val="0101FD"/>
+          <w:kern w:val="0"/>
+          <w:sz w:val="21"/>
+          <w:szCs w:val="21"/>
+          <w:shd w:val="clear" w:color="auto" w:fill="F2F2F2"/>
+          <w:lang w:val="en-US" w:bidi="ar-SA"/>
+        </w:rPr>
+        <w:t>&lt;/</w:t>
+      </w:r>
+      <w:proofErr w:type="gramStart"/>
+      <w:r>
+        <w:rPr>
+          <w:rFonts w:ascii="Consolas" w:eastAsia="宋体" w:hAnsi="Consolas" w:cs="宋体"/>
+          <w:color w:val="0101FD"/>
+          <w:kern w:val="0"/>
+          <w:sz w:val="21"/>
+          <w:szCs w:val="21"/>
+          <w:shd w:val="clear" w:color="auto" w:fill="F2F2F2"/>
+          <w:lang w:val="en-US" w:bidi="ar-SA"/>
+        </w:rPr>
+        <w:t>w:</w:t>
+      </w:r>
+      <w:r>
+        <w:rPr>
+          <w:rFonts w:ascii="Consolas" w:eastAsia="宋体" w:hAnsi="Consolas" w:cs="宋体"/>
+          <w:color w:val="0451A5"/>
+          <w:kern w:val="0"/>
+          <w:sz w:val="21"/>
+          <w:szCs w:val="21"/>
+          <w:shd w:val="clear" w:color="auto" w:fill="F2F2F2"/>
+          <w:lang w:val="en-US" w:bidi="ar-SA"/>
+        </w:rPr>
+        <w:t>footnote</w:t>
+      </w:r>
+      <w:proofErr w:type="gramEnd"/>
+      <w:r>
+        <w:rPr>
+          <w:rFonts w:ascii="Consolas" w:eastAsia="宋体" w:hAnsi="Consolas" w:cs="宋体"/>
+          <w:color w:val="0101FD"/>
+          <w:kern w:val="0"/>
+          <w:sz w:val="21"/>
+          <w:szCs w:val="21"/>
+          <w:shd w:val="clear" w:color="auto" w:fill="F2F2F2"/>
+          <w:lang w:val="en-US" w:bidi="ar-SA"/>
+        </w:rPr>
+        <w:t>&gt;</w:t>
+      </w:r>
+      <w:r>
+        <w:rPr>
+          <w:rFonts w:ascii="Consolas" w:eastAsia="宋体" w:hAnsi="Consolas" w:cs="宋体"/>
+          <w:color w:val="161616"/>
+          <w:kern w:val="0"/>
+          <w:sz w:val="21"/>
+          <w:szCs w:val="21"/>
+          <w:shd w:val="clear" w:color="auto" w:fill="F2F2F2"/>
+          <w:lang w:val="en-US" w:bidi="ar-SA"/>
+        </w:rPr>
+        <w:t xml:space="preserve">  </w:t>
+      </w:r>
+    </w:p>
+    <w:p>
+      <w:pPr>
+        <w:spacing w:line="276" w:lineRule="auto"/>
+        <w:rPr>
+          <w:rFonts w:ascii="Consolas" w:eastAsia="宋体" w:hAnsi="Consolas" w:cs="宋体"/>
+          <w:color w:val="0101FD"/>
+          <w:kern w:val="0"/>
+          <w:sz w:val="21"/>
+          <w:szCs w:val="21"/>
+          <w:shd w:val="clear" w:color="auto" w:fill="F2F2F2"/>
+          <w:lang w:val="en-US" w:bidi="ar-SA"/>
+        </w:rPr>
+      </w:pPr>
+      <w:r>
+        <w:rPr>
+          <w:rFonts w:ascii="Consolas" w:eastAsia="宋体" w:hAnsi="Consolas" w:cs="宋体"/>
+          <w:color w:val="0101FD"/>
+          <w:kern w:val="0"/>
+          <w:sz w:val="21"/>
+          <w:szCs w:val="21"/>
+          <w:shd w:val="clear" w:color="auto" w:fill="F2F2F2"/>
+          <w:lang w:val="en-US" w:bidi="ar-SA"/>
+        </w:rPr>
+        <w:t>&lt;/</w:t>
+      </w:r>
+      <w:proofErr w:type="gramStart"/>
+      <w:r>
+        <w:rPr>
+          <w:rFonts w:ascii="Consolas" w:eastAsia="宋体" w:hAnsi="Consolas" w:cs="宋体"/>
+          <w:color w:val="0101FD"/>
+          <w:kern w:val="0"/>
+          <w:sz w:val="21"/>
+          <w:szCs w:val="21"/>
+          <w:shd w:val="clear" w:color="auto" w:fill="F2F2F2"/>
+          <w:lang w:val="en-US" w:bidi="ar-SA"/>
+        </w:rPr>
+        <w:t>w:</w:t>
+      </w:r>
+      <w:r>
+        <w:rPr>
+          <w:rFonts w:ascii="Consolas" w:eastAsia="宋体" w:hAnsi="Consolas" w:cs="宋体"/>
+          <w:color w:val="0451A5"/>
+          <w:kern w:val="0"/>
+          <w:sz w:val="21"/>
+          <w:szCs w:val="21"/>
+          <w:shd w:val="clear" w:color="auto" w:fill="F2F2F2"/>
+          <w:lang w:val="en-US" w:bidi="ar-SA"/>
+        </w:rPr>
+        <w:t>footnotes</w:t>
+      </w:r>
+      <w:proofErr w:type="gramEnd"/>
+      <w:r>
+        <w:rPr>
+          <w:rFonts w:ascii="Consolas" w:eastAsia="宋体" w:hAnsi="Consolas" w:cs="宋体"/>
+          <w:color w:val="0101FD"/>
+          <w:kern w:val="0"/>
+          <w:sz w:val="21"/>
+          <w:szCs w:val="21"/>
+          <w:shd w:val="clear" w:color="auto" w:fill="F2F2F2"/>
+          <w:lang w:val="en-US" w:bidi="ar-SA"/>
+        </w:rPr>
+        <w:t>&gt;</w:t>
+      </w:r>
+      <w:r>
+        <w:rPr>
+          <w:rFonts w:ascii="Consolas" w:eastAsia="宋体" w:hAnsi="Consolas" w:cs="宋体"/>
+          <w:color w:val="161616"/>
+          <w:kern w:val="0"/>
+          <w:sz w:val="21"/>
+          <w:szCs w:val="21"/>
+          <w:shd w:val="clear" w:color="auto" w:fill="F2F2F2"/>
+          <w:lang w:val="en-US" w:bidi="ar-SA"/>
+        </w:rPr>
+        <w:t xml:space="preserve">  </w:t>
+      </w:r>
+    </w:p>
+    <w:p>
+      <w:pPr>
+        <w:spacing w:line="276" w:lineRule="auto"/>
+        <w:rPr>
+          <w:rFonts w:ascii="Consolas" w:eastAsia="宋体" w:hAnsi="Consolas" w:cs="宋体"/>
+          <w:color w:val="161616"/>
+          <w:kern w:val="0"/>
+          <w:sz w:val="21"/>
+          <w:szCs w:val="21"/>
+          <w:shd w:val="clear" w:color="auto" w:fill="F2F2F2"/>
+          <w:lang w:val="en-US" w:bidi="ar-SA"/>
+        </w:rPr>
+      </w:pPr>
+    </w:p>
+    <w:p>
+      <w:pPr>
+        <w:spacing w:line="276" w:lineRule="auto"/>
+        <w:rPr>
+          <w:rFonts w:ascii="Consolas" w:eastAsia="宋体" w:hAnsi="Consolas" w:cs="宋体"/>
+          <w:color w:val="161616"/>
+          <w:kern w:val="0"/>
+          <w:sz w:val="21"/>
+          <w:szCs w:val="21"/>
+          <w:shd w:val="clear" w:color="auto" w:fill="F2F2F2"/>
+          <w:lang w:val="en-US" w:bidi="ar-SA"/>
+        </w:rPr>
+      </w:pPr>
+      <w:r>
+        <w:rPr>
+          <w:rFonts w:ascii="Segoe UI" w:hAnsi="Segoe UI" w:cs="Segoe UI"/>
+          <w:color w:val="161616"/>
+          <w:shd w:val="clear" w:color="auto" w:fill="FFFFFF"/>
+        </w:rPr>
+        <w:t>The footnotes part contains the definition for one normal footnote, as well as the separator and continuation separator footnotes for this document. </w:t>
+      </w:r>
+      <w:r>
+        <w:rPr>
+          <w:rStyle w:val="af5"/>
+          <w:rFonts w:ascii="Segoe UI" w:hAnsi="Segoe UI" w:cs="Segoe UI"/>
+          <w:color w:val="161616"/>
+          <w:shd w:val="clear" w:color="auto" w:fill="FFFFFF"/>
+        </w:rPr>
+        <w:t>end example</w:t>
+      </w:r>
+      <w:r>
+        <w:rPr>
+          <w:rFonts w:ascii="Segoe UI" w:hAnsi="Segoe UI" w:cs="Segoe UI"/>
+          <w:color w:val="161616"/>
+          <w:shd w:val="clear" w:color="auto" w:fill="FFFFFF"/>
+        </w:rPr>
+        <w:t>]</w:t>
+      </w:r>
+    </w:p>
+    <w:p>
+      <w:pPr>
         <w:rPr>
           <w:rFonts w:hint="eastAsia"/>
           <w:lang w:val="en-US"/>
@@ -11,18 +1125,6 @@
       </w:pPr>
       <w:r>
         <w:rPr>
-          <w:rStyle w:val="a4"/>
-        </w:rPr>
-        <w:footnoteReference w:id="1"/>
-      </w:r>
-      <w:r>
-        <w:rPr>
-          <w:lang w:val="en-US"/>
-        </w:rPr>
-        <w:t>content</w:t>
-      </w:r>
-      <w:r>
-        <w:rPr>
           <w:rFonts w:hint="eastAsia"/>
           <w:lang w:val="en-US"/>
         </w:rPr>
@@ -30,19 +1132,24 @@
       </w:r>
     </w:p>
     <w:p>
+      <w:pPr>
+        <w:rPr>
+          <w:rFonts w:hint="eastAsia"/>
+        </w:rPr>
+      </w:pPr>
       <w:r>
         <w:rPr>
           <w:lang w:val="en-US"/>
         </w:rPr>
         <w:lastRenderedPageBreak/>
-        <w:t>content2</w:t>
+        <w:t>content</w:t>
       </w:r>
       <w:r>
         <w:rPr>
           <w:rStyle w:val="a4"/>
           <w:lang w:val="en-US"/>
         </w:rPr>
-        <w:footnoteReference w:id="2"/>
+        <w:footnoteReference w:id="3"/>
       </w:r>
     </w:p>
     <w:sectPr>
@@ -60,6 +1167,11 @@
 <w:endnotes xmlns:wpc="http://schemas.microsoft.com/office/word/2010/wordprocessingCanvas" xmlns:cx="http://schemas.microsoft.com/office/drawing/2014/chartex" xmlns:cx1="http://schemas.microsoft.com/office/drawing/2015/9/8/chartex" xmlns:cx2="http://schemas.microsoft.com/office/drawing/2015/10/21/chartex" xmlns:cx3="http://schemas.microsoft.com/office/drawing/2016/5/9/chartex" xmlns:cx4="http://schemas.microsoft.com/office/drawing/2016/5/10/chartex" xmlns:cx5="http://schemas.microsoft.com/office/drawing/2016/5/11/chartex" xmlns:cx6="http://schemas.microsoft.com/office/drawing/2016/5/12/chartex" xmlns:cx7="http://schemas.microsoft.com/office/drawing/2016/5/13/chartex" xmlns:cx8="http://schemas.microsoft.com/office/drawing/2016/5/14/chartex" xmlns:mc="http://schemas.openxmlformats.org/markup-compatibility/2006" xmlns:aink="http://schemas.microsoft.com/office/drawing/2016/ink" xmlns:am3d="http://schemas.microsoft.com/office/drawing/2017/model3d" xmlns:o="urn:schemas-microsoft-com:office:office" xmlns:r="http://schemas.openxmlformats.org/officeDocument/2006/relationships" xmlns:m="http://schemas.openxmlformats.org/officeDocument/2006/math" xmlns:v="urn:schemas-microsoft-com:vml" xmlns:wp14="http://schemas.microsoft.com/office/word/2010/wordprocessingDrawing" xmlns:wp="http://schemas.openxmlformats.org/drawingml/2006/wordprocessingDrawing" xmlns:w10="urn:schemas-microsoft-com:office:word" xmlns:w="http://schemas.openxmlformats.org/wordprocessingml/2006/main" xmlns:w14="http://schemas.microsoft.com/office/word/2010/wordml" xmlns:w15="http://schemas.microsoft.com/office/word/2012/wordml" xmlns:w16cex="http://schemas.microsoft.com/office/word/2018/wordml/cex" xmlns:w16cid="http://schemas.microsoft.com/office/word/2016/wordml/cid" xmlns:w16="http://schemas.microsoft.com/office/word/2018/wordml" xmlns:w16sdtdh="http://schemas.microsoft.com/office/word/2020/wordml/sdtdatahash" xmlns:w16se="http://schemas.microsoft.com/office/word/2015/wordml/symex" xmlns:wpg="http://schemas.microsoft.com/office/word/2010/wordprocessingGroup" xmlns:wpi="http://schemas.microsoft.com/office/word/2010/wordprocessingInk" xmlns:wne="http://schemas.microsoft.com/office/word/2006/wordml" xmlns:wps="http://schemas.microsoft.com/office/word/2010/wordprocessingShape" mc:Ignorable="w14 w15 w16se w16cid w16 w16cex w16sdtdh wp14">
   <w:endnote w:type="separator" w:id="-1">
     <w:p>
+      <w:pPr>
+        <w:rPr>
+          <w:rFonts w:hint="eastAsia"/>
+        </w:rPr>
+      </w:pPr>
       <w:r>
         <w:separator/>
       </w:r>
@@ -67,6 +1179,11 @@
   </w:endnote>
   <w:endnote w:type="continuationSeparator" w:id="0">
     <w:p>
+      <w:pPr>
+        <w:rPr>
+          <w:rFonts w:hint="eastAsia"/>
+        </w:rPr>
+      </w:pPr>
       <w:r>
         <w:continuationSeparator/>
       </w:r>
@@ -79,6 +1196,11 @@
 <w:footnotes xmlns:wpc="http://schemas.microsoft.com/office/word/2010/wordprocessingCanvas" xmlns:cx="http://schemas.microsoft.com/office/drawing/2014/chartex" xmlns:cx1="http://schemas.microsoft.com/office/drawing/2015/9/8/chartex" xmlns:cx2="http://schemas.microsoft.com/office/drawing/2015/10/21/chartex" xmlns:cx3="http://schemas.microsoft.com/office/drawing/2016/5/9/chartex" xmlns:cx4="http://schemas.microsoft.com/office/drawing/2016/5/10/chartex" xmlns:cx5="http://schemas.microsoft.com/office/drawing/2016/5/11/chartex" xmlns:cx6="http://schemas.microsoft.com/office/drawing/2016/5/12/chartex" xmlns:cx7="http://schemas.microsoft.com/office/drawing/2016/5/13/chartex" xmlns:cx8="http://schemas.microsoft.com/office/drawing/2016/5/14/chartex" xmlns:mc="http://schemas.openxmlformats.org/markup-compatibility/2006" xmlns:aink="http://schemas.microsoft.com/office/drawing/2016/ink" xmlns:am3d="http://schemas.microsoft.com/office/drawing/2017/model3d" xmlns:o="urn:schemas-microsoft-com:office:office" xmlns:r="http://schemas.openxmlformats.org/officeDocument/2006/relationships" xmlns:m="http://schemas.openxmlformats.org/officeDocument/2006/math" xmlns:v="urn:schemas-microsoft-com:vml" xmlns:wp14="http://schemas.microsoft.com/office/word/2010/wordprocessingDrawing" xmlns:wp="http://schemas.openxmlformats.org/drawingml/2006/wordprocessingDrawing" xmlns:w10="urn:schemas-microsoft-com:office:word" xmlns:w="http://schemas.openxmlformats.org/wordprocessingml/2006/main" xmlns:w14="http://schemas.microsoft.com/office/word/2010/wordml" xmlns:w15="http://schemas.microsoft.com/office/word/2012/wordml" xmlns:w16cex="http://schemas.microsoft.com/office/word/2018/wordml/cex" xmlns:w16cid="http://schemas.microsoft.com/office/word/2016/wordml/cid" xmlns:w16="http://schemas.microsoft.com/office/word/2018/wordml" xmlns:w16sdtdh="http://schemas.microsoft.com/office/word/2020/wordml/sdtdatahash" xmlns:w16se="http://schemas.microsoft.com/office/word/2015/wordml/symex" xmlns:wpg="http://schemas.microsoft.com/office/word/2010/wordprocessingGroup" xmlns:wpi="http://schemas.microsoft.com/office/word/2010/wordprocessingInk" xmlns:wne="http://schemas.microsoft.com/office/word/2006/wordml" xmlns:wps="http://schemas.microsoft.com/office/word/2010/wordprocessingShape" mc:Ignorable="w14 w15 w16se w16cid w16 w16cex w16sdtdh wp14">
   <w:footnote w:type="separator" w:id="-1">
     <w:p>
+      <w:pPr>
+        <w:rPr>
+          <w:rFonts w:hint="eastAsia"/>
+        </w:rPr>
+      </w:pPr>
       <w:r>
         <w:separator/>
       </w:r>
@@ -86,6 +1208,11 @@
   </w:footnote>
   <w:footnote w:type="continuationSeparator" w:id="0">
     <w:p>
+      <w:pPr>
+        <w:rPr>
+          <w:rFonts w:hint="eastAsia"/>
+        </w:rPr>
+      </w:pPr>
       <w:r>
         <w:continuationSeparator/>
       </w:r>
@@ -95,19 +1222,25 @@
     <w:p>
       <w:pPr>
         <w:pStyle w:val="ad"/>
-      </w:pPr>
-      <w:r>
-        <w:rPr>
-          <w:rStyle w:val="a3"/>
+        <w:rPr>
+          <w:rFonts w:hint="eastAsia"/>
+        </w:rPr>
+      </w:pPr>
+      <w:r>
+        <w:rPr>
+          <w:rStyle w:val="af2"/>
+          <w:rFonts w:hint="eastAsia"/>
         </w:rPr>
         <w:footnoteRef/>
       </w:r>
       <w:r>
         <w:rPr>
-          <w:lang w:val="en-US"/>
-        </w:rPr>
-        <w:tab/>
-        <w:t>footnote</w:t>
+          <w:rFonts w:hint="eastAsia"/>
+        </w:rPr>
+        <w:t xml:space="preserve"> </w:t>
+      </w:r>
+      <w:r>
+        <w:t>the first footnote message</w:t>
       </w:r>
     </w:p>
   </w:footnote>
@@ -116,6 +1249,39 @@
       <w:pPr>
         <w:pStyle w:val="ad"/>
         <w:rPr>
+          <w:rFonts w:hint="eastAsia"/>
+        </w:rPr>
+      </w:pPr>
+      <w:r>
+        <w:rPr>
+          <w:rStyle w:val="af2"/>
+          <w:rFonts w:hint="eastAsia"/>
+        </w:rPr>
+        <w:footnoteRef/>
+      </w:r>
+      <w:r>
+        <w:rPr>
+          <w:rFonts w:hint="eastAsia"/>
+        </w:rPr>
+        <w:t xml:space="preserve"> the</w:t>
+      </w:r>
+      <w:r>
+        <w:t xml:space="preserve"> </w:t>
+      </w:r>
+      <w:r>
+        <w:t>second</w:t>
+      </w:r>
+      <w:r>
+        <w:t xml:space="preserve"> footnote message</w:t>
+      </w:r>
+    </w:p>
+  </w:footnote>
+  <w:footnote w:id="3">
+    <w:p>
+      <w:pPr>
+        <w:pStyle w:val="ad"/>
+        <w:rPr>
+          <w:rFonts w:hint="eastAsia"/>
           <w:lang w:val="en-US"/>
         </w:rPr>
       </w:pPr>
@@ -659,6 +1825,143 @@
       <w:szCs w:val="20"/>
     </w:rPr>
   </w:style>
+  <w:style w:type="paragraph" w:styleId="ae">
+    <w:name w:val="header"/>
+    <w:basedOn w:val="a"/>
+    <w:link w:val="af"/>
+    <w:uiPriority w:val="99"/>
+    <w:unhideWhenUsed/>
+    <w:rsid w:val="00B121A1"/>
+    <w:pPr>
+      <w:pBdr>
+        <w:bottom w:val="single" w:sz="6" w:space="1" w:color="auto"/>
+      </w:pBdr>
+      <w:tabs>
+        <w:tab w:val="center" w:pos="4153"/>
+        <w:tab w:val="right" w:pos="8306"/>
+      </w:tabs>
+      <w:snapToGrid w:val="0"/>
+      <w:jc w:val="center"/>
+    </w:pPr>
+    <w:rPr>
+      <w:rFonts w:cs="Mangal"/>
+      <w:sz w:val="18"/>
+      <w:szCs w:val="16"/>
+    </w:rPr>
+  </w:style>
+  <w:style w:type="character" w:customStyle="1" w:styleId="af">
+    <w:name w:val="页眉 字符"/>
+    <w:basedOn w:val="a0"/>
+    <w:link w:val="ae"/>
+    <w:uiPriority w:val="99"/>
+    <w:rsid w:val="00B121A1"/>
+    <w:rPr>
+      <w:rFonts w:eastAsia="新宋体" w:cs="Mangal"/>
+      <w:sz w:val="18"/>
+      <w:szCs w:val="16"/>
+    </w:rPr>
+  </w:style>
+  <w:style w:type="paragraph" w:styleId="af0">
+    <w:name w:val="footer"/>
+    <w:basedOn w:val="a"/>
+    <w:link w:val="af1"/>
+    <w:uiPriority w:val="99"/>
+    <w:unhideWhenUsed/>
+    <w:rsid w:val="00B121A1"/>
+    <w:pPr>
+      <w:tabs>
+        <w:tab w:val="center" w:pos="4153"/>
+        <w:tab w:val="right" w:pos="8306"/>
+      </w:tabs>
+      <w:snapToGrid w:val="0"/>
+    </w:pPr>
+    <w:rPr>
+      <w:rFonts w:cs="Mangal"/>
+      <w:sz w:val="18"/>
+      <w:szCs w:val="16"/>
+    </w:rPr>
+  </w:style>
+  <w:style w:type="character" w:customStyle="1" w:styleId="af1">
+    <w:name w:val="页脚 字符"/>
+    <w:basedOn w:val="a0"/>
+    <w:link w:val="af0"/>
+    <w:uiPriority w:val="99"/>
+    <w:rsid w:val="00B121A1"/>
+    <w:rPr>
+      <w:rFonts w:eastAsia="新宋体" w:cs="Mangal"/>
+      <w:sz w:val="18"/>
+      <w:szCs w:val="16"/>
+    </w:rPr>
+  </w:style>
+  <w:style w:type="character" w:styleId="af2">
+    <w:name w:val="footnote reference"/>
+    <w:basedOn w:val="a0"/>
+    <w:uiPriority w:val="99"/>
+    <w:semiHidden/>
+    <w:unhideWhenUsed/>
+    <w:rsid w:val="00B121A1"/>
+    <w:rPr>
+      <w:vertAlign w:val="superscript"/>
+    </w:rPr>
+  </w:style>
+  <w:style w:type="paragraph" w:styleId="af3">
+    <w:name w:val="Normal (Web)"/>
+    <w:basedOn w:val="a"/>
+    <w:uiPriority w:val="99"/>
+    <w:semiHidden/>
+    <w:unhideWhenUsed/>
+    <w:rsid w:val="00B121A1"/>
+    <w:pPr>
+      <w:spacing w:before="100" w:beforeAutospacing="1" w:after="100" w:afterAutospacing="1"/>
+    </w:pPr>
+    <w:rPr>
+      <w:rFonts w:ascii="宋体" w:eastAsia="宋体" w:hAnsi="宋体" w:cs="宋体"/>
+      <w:kern w:val="0"/>
+      <w:lang w:val="en-US" w:bidi="ar-SA"/>
+    </w:rPr>
+  </w:style>
+  <w:style w:type="character" w:styleId="af4">
+    <w:name w:val="Strong"/>
+    <w:basedOn w:val="a0"/>
+    <w:uiPriority w:val="22"/>
+    <w:qFormat/>
+    <w:rsid w:val="00B121A1"/>
+    <w:rPr>
+      <w:b/>
+      <w:bCs/>
+    </w:rPr>
+  </w:style>
+  <w:style w:type="character" w:styleId="af5">
+    <w:name w:val="Emphasis"/>
+    <w:basedOn w:val="a0"/>
+    <w:uiPriority w:val="20"/>
+    <w:qFormat/>
+    <w:rsid w:val="00B121A1"/>
+    <w:rPr>
+      <w:i/>
+      <w:iCs/>
+    </w:rPr>
+  </w:style>
+  <w:style w:type="character" w:customStyle="1" w:styleId="hljs-tag">
+    <w:name w:val="hljs-tag"/>
+    <w:basedOn w:val="a0"/>
+    <w:rsid w:val="00B121A1"/>
+  </w:style>
+  <w:style w:type="character" w:customStyle="1" w:styleId="hljs-name">
+    <w:name w:val="hljs-name"/>
+    <w:basedOn w:val="a0"/>
+    <w:rsid w:val="00B121A1"/>
+  </w:style>
+  <w:style w:type="character" w:customStyle="1" w:styleId="hljs-attr">
+    <w:name w:val="hljs-attr"/>
+    <w:basedOn w:val="a0"/>
+    <w:rsid w:val="00B121A1"/>
+  </w:style>
+  <w:style w:type="character" w:customStyle="1" w:styleId="hljs-string">
+    <w:name w:val="hljs-string"/>
+    <w:basedOn w:val="a0"/>
+    <w:rsid w:val="00B121A1"/>
+  </w:style>
 </w:styles>
 </file>
 
@@ -955,4 +2258,16 @@
     </a:ext>
   </a:extLst>
 </a:theme>
+</file>
+
+<file path=customXml/item1.xml><?xml version="1.0" encoding="utf-8"?>
+<b:Sources xmlns:b="http://schemas.openxmlformats.org/officeDocument/2006/bibliography" xmlns="http://schemas.openxmlformats.org/officeDocument/2006/bibliography" SelectedStyle="\APASixthEditionOfficeOnline.xsl" StyleName="APA" Version="6"/>
+</file>
+
+<file path=customXml/itemProps1.xml><?xml version="1.0" encoding="utf-8"?>
+<ds:datastoreItem xmlns:ds="http://schemas.openxmlformats.org/officeDocument/2006/customXml" ds:itemID="{70F48FA3-FFE4-48F6-9F92-83172B8F7767}">
+  <ds:schemaRefs>
+    <ds:schemaRef ds:uri="http://schemas.openxmlformats.org/officeDocument/2006/bibliography"/>
+  </ds:schemaRefs>
+</ds:datastoreItem>
 </file>
</xml_diff>